<commit_message>
Added base.html, updated templates for search/filter, discounts, emails
</commit_message>
<xml_diff>
--- a/documentProj.docx
+++ b/documentProj.docx
@@ -2,6 +2,348 @@
 <file path=word/document.xml><?xml version="1.0" encoding="utf-8"?>
 <w:document xmlns:wpc="http://schemas.microsoft.com/office/word/2010/wordprocessingCanvas" xmlns:cx="http://schemas.microsoft.com/office/drawing/2014/chartex" xmlns:cx1="http://schemas.microsoft.com/office/drawing/2015/9/8/chartex" xmlns:cx2="http://schemas.microsoft.com/office/drawing/2015/10/21/chartex" xmlns:cx3="http://schemas.microsoft.com/office/drawing/2016/5/9/chartex" xmlns:cx4="http://schemas.microsoft.com/office/drawing/2016/5/10/chartex" xmlns:cx5="http://schemas.microsoft.com/office/drawing/2016/5/11/chartex" xmlns:cx6="http://schemas.microsoft.com/office/drawing/2016/5/12/chartex" xmlns:cx7="http://schemas.microsoft.com/office/drawing/2016/5/13/chartex" xmlns:cx8="http://schemas.microsoft.com/office/drawing/2016/5/14/chartex" xmlns:mc="http://schemas.openxmlformats.org/markup-compatibility/2006" xmlns:aink="http://schemas.microsoft.com/office/drawing/2016/ink" xmlns:am3d="http://schemas.microsoft.com/office/drawing/2017/model3d" xmlns:o="urn:schemas-microsoft-com:office:office" xmlns:oel="http://schemas.microsoft.com/office/2019/extlst" xmlns:r="http://schemas.openxmlformats.org/officeDocument/2006/relationships" xmlns:m="http://schemas.openxmlformats.org/officeDocument/2006/math" xmlns:v="urn:schemas-microsoft-com:vml" xmlns:wp14="http://schemas.microsoft.com/office/word/2010/wordprocessingDrawing" xmlns:wp="http://schemas.openxmlformats.org/drawingml/2006/wordprocessingDrawing" xmlns:w10="urn:schemas-microsoft-com:office:word" xmlns:w="http://schemas.openxmlformats.org/wordprocessingml/2006/main" xmlns:w14="http://schemas.microsoft.com/office/word/2010/wordml" xmlns:w15="http://schemas.microsoft.com/office/word/2012/wordml" xmlns:w16cex="http://schemas.microsoft.com/office/word/2018/wordml/cex" xmlns:w16cid="http://schemas.microsoft.com/office/word/2016/wordml/cid" xmlns:w16="http://schemas.microsoft.com/office/word/2018/wordml" xmlns:w16du="http://schemas.microsoft.com/office/word/2023/wordml/word16du" xmlns:w16sdtdh="http://schemas.microsoft.com/office/word/2020/wordml/sdtdatahash" xmlns:w16sdtfl="http://schemas.microsoft.com/office/word/2024/wordml/sdtformatlock" xmlns:w16se="http://schemas.microsoft.com/office/word/2015/wordml/symex" xmlns:wpg="http://schemas.microsoft.com/office/word/2010/wordprocessingGroup" xmlns:wpi="http://schemas.microsoft.com/office/word/2010/wordprocessingInk" xmlns:wne="http://schemas.microsoft.com/office/word/2006/wordml" xmlns:wps="http://schemas.microsoft.com/office/word/2010/wordprocessingShape" mc:Ignorable="w14 w15 w16se w16cid w16 w16cex w16sdtdh w16sdtfl w16du wp14">
   <w:body>
+    <w:p>
+      <w:r>
+        <w:t>ecommerce/</w:t>
+      </w:r>
+    </w:p>
+    <w:p>
+      <w:r>
+        <w:rPr>
+          <w:rFonts w:ascii="MS Gothic" w:eastAsia="MS Gothic" w:hAnsi="MS Gothic" w:cs="MS Gothic" w:hint="eastAsia"/>
+        </w:rPr>
+        <w:t>├</w:t>
+      </w:r>
+      <w:r>
+        <w:t>── app.py                # Main Flask app</w:t>
+      </w:r>
+    </w:p>
+    <w:p>
+      <w:r>
+        <w:rPr>
+          <w:rFonts w:ascii="MS Gothic" w:eastAsia="MS Gothic" w:hAnsi="MS Gothic" w:cs="MS Gothic" w:hint="eastAsia"/>
+        </w:rPr>
+        <w:t>├</w:t>
+      </w:r>
+      <w:r>
+        <w:t>── templates/           # HTML templates</w:t>
+      </w:r>
+    </w:p>
+    <w:p>
+      <w:r>
+        <w:t xml:space="preserve">│   </w:t>
+      </w:r>
+      <w:r>
+        <w:rPr>
+          <w:rFonts w:ascii="MS Gothic" w:eastAsia="MS Gothic" w:hAnsi="MS Gothic" w:cs="MS Gothic" w:hint="eastAsia"/>
+        </w:rPr>
+        <w:t>├</w:t>
+      </w:r>
+      <w:r>
+        <w:t>── index.html       # Homepage</w:t>
+      </w:r>
+    </w:p>
+    <w:p>
+      <w:r>
+        <w:t xml:space="preserve">│   </w:t>
+      </w:r>
+      <w:r>
+        <w:rPr>
+          <w:rFonts w:ascii="MS Gothic" w:eastAsia="MS Gothic" w:hAnsi="MS Gothic" w:cs="MS Gothic" w:hint="eastAsia"/>
+        </w:rPr>
+        <w:t>├</w:t>
+      </w:r>
+      <w:r>
+        <w:t>── product.html     # Product details</w:t>
+      </w:r>
+    </w:p>
+    <w:p>
+      <w:r>
+        <w:t xml:space="preserve">│   </w:t>
+      </w:r>
+      <w:r>
+        <w:rPr>
+          <w:rFonts w:ascii="MS Gothic" w:eastAsia="MS Gothic" w:hAnsi="MS Gothic" w:cs="MS Gothic" w:hint="eastAsia"/>
+        </w:rPr>
+        <w:t>├</w:t>
+      </w:r>
+      <w:r>
+        <w:t>── cart.html        # Cart page</w:t>
+      </w:r>
+    </w:p>
+    <w:p>
+      <w:r>
+        <w:t xml:space="preserve">│   </w:t>
+      </w:r>
+      <w:r>
+        <w:rPr>
+          <w:rFonts w:ascii="MS Gothic" w:eastAsia="MS Gothic" w:hAnsi="MS Gothic" w:cs="MS Gothic" w:hint="eastAsia"/>
+        </w:rPr>
+        <w:t>├</w:t>
+      </w:r>
+      <w:r>
+        <w:t xml:space="preserve">── checkout.html    # Checkout with </w:t>
+      </w:r>
+      <w:proofErr w:type="spellStart"/>
+      <w:r>
+        <w:t>Razorpay</w:t>
+      </w:r>
+      <w:proofErr w:type="spellEnd"/>
+    </w:p>
+    <w:p>
+      <w:r>
+        <w:t xml:space="preserve">│   </w:t>
+      </w:r>
+      <w:r>
+        <w:rPr>
+          <w:rFonts w:ascii="MS Gothic" w:eastAsia="MS Gothic" w:hAnsi="MS Gothic" w:cs="MS Gothic" w:hint="eastAsia"/>
+        </w:rPr>
+        <w:t>├</w:t>
+      </w:r>
+      <w:r>
+        <w:t>── login.html       # Login/signup</w:t>
+      </w:r>
+    </w:p>
+    <w:p>
+      <w:r>
+        <w:t xml:space="preserve">│   </w:t>
+      </w:r>
+      <w:r>
+        <w:rPr>
+          <w:rFonts w:ascii="MS Gothic" w:eastAsia="MS Gothic" w:hAnsi="MS Gothic" w:cs="MS Gothic" w:hint="eastAsia"/>
+        </w:rPr>
+        <w:t>├</w:t>
+      </w:r>
+      <w:r>
+        <w:t>── admin.html       # Admin panel</w:t>
+      </w:r>
+    </w:p>
+    <w:p>
+      <w:r>
+        <w:rPr>
+          <w:rFonts w:ascii="MS Gothic" w:eastAsia="MS Gothic" w:hAnsi="MS Gothic" w:cs="MS Gothic" w:hint="eastAsia"/>
+        </w:rPr>
+        <w:t>├</w:t>
+      </w:r>
+      <w:r>
+        <w:t>── static/              # CSS, JS, images</w:t>
+      </w:r>
+    </w:p>
+    <w:p>
+      <w:r>
+        <w:t xml:space="preserve">│   </w:t>
+      </w:r>
+      <w:r>
+        <w:rPr>
+          <w:rFonts w:ascii="MS Gothic" w:eastAsia="MS Gothic" w:hAnsi="MS Gothic" w:cs="MS Gothic" w:hint="eastAsia"/>
+        </w:rPr>
+        <w:t>├</w:t>
+      </w:r>
+      <w:r>
+        <w:t xml:space="preserve">── </w:t>
+      </w:r>
+      <w:proofErr w:type="spellStart"/>
+      <w:r>
+        <w:t>css</w:t>
+      </w:r>
+      <w:proofErr w:type="spellEnd"/>
+      <w:r>
+        <w:t>/</w:t>
+      </w:r>
+    </w:p>
+    <w:p>
+      <w:r>
+        <w:t xml:space="preserve">│   │   </w:t>
+      </w:r>
+      <w:r>
+        <w:rPr>
+          <w:rFonts w:ascii="MS Gothic" w:eastAsia="MS Gothic" w:hAnsi="MS Gothic" w:cs="MS Gothic" w:hint="eastAsia"/>
+        </w:rPr>
+        <w:t>├</w:t>
+      </w:r>
+      <w:r>
+        <w:t>── style.css    # Custom styles</w:t>
+      </w:r>
+    </w:p>
+    <w:p>
+      <w:r>
+        <w:t xml:space="preserve">│   │   </w:t>
+      </w:r>
+      <w:r>
+        <w:rPr>
+          <w:rFonts w:ascii="MS Gothic" w:eastAsia="MS Gothic" w:hAnsi="MS Gothic" w:cs="MS Gothic" w:hint="eastAsia"/>
+        </w:rPr>
+        <w:t>├</w:t>
+      </w:r>
+      <w:r>
+        <w:t>── bootstrap.min.css</w:t>
+      </w:r>
+    </w:p>
+    <w:p>
+      <w:r>
+        <w:t xml:space="preserve">│   </w:t>
+      </w:r>
+      <w:r>
+        <w:rPr>
+          <w:rFonts w:ascii="MS Gothic" w:eastAsia="MS Gothic" w:hAnsi="MS Gothic" w:cs="MS Gothic" w:hint="eastAsia"/>
+        </w:rPr>
+        <w:t>├</w:t>
+      </w:r>
+      <w:r>
+        <w:t xml:space="preserve">── </w:t>
+      </w:r>
+      <w:proofErr w:type="spellStart"/>
+      <w:r>
+        <w:t>js</w:t>
+      </w:r>
+      <w:proofErr w:type="spellEnd"/>
+      <w:r>
+        <w:t>/</w:t>
+      </w:r>
+    </w:p>
+    <w:p>
+      <w:r>
+        <w:t xml:space="preserve">│   │   </w:t>
+      </w:r>
+      <w:r>
+        <w:rPr>
+          <w:rFonts w:ascii="MS Gothic" w:eastAsia="MS Gothic" w:hAnsi="MS Gothic" w:cs="MS Gothic" w:hint="eastAsia"/>
+        </w:rPr>
+        <w:t>├</w:t>
+      </w:r>
+      <w:r>
+        <w:t>── bootstrap.min.js</w:t>
+      </w:r>
+    </w:p>
+    <w:p>
+      <w:r>
+        <w:t xml:space="preserve">│   │   </w:t>
+      </w:r>
+      <w:r>
+        <w:rPr>
+          <w:rFonts w:ascii="MS Gothic" w:eastAsia="MS Gothic" w:hAnsi="MS Gothic" w:cs="MS Gothic" w:hint="eastAsia"/>
+        </w:rPr>
+        <w:t>├</w:t>
+      </w:r>
+      <w:r>
+        <w:t xml:space="preserve">── </w:t>
+      </w:r>
+      <w:proofErr w:type="gramStart"/>
+      <w:r>
+        <w:t>razorpay.js  #</w:t>
+      </w:r>
+      <w:proofErr w:type="gramEnd"/>
+      <w:r>
+        <w:t xml:space="preserve"> </w:t>
+      </w:r>
+      <w:proofErr w:type="spellStart"/>
+      <w:r>
+        <w:t>Razorpay</w:t>
+      </w:r>
+      <w:proofErr w:type="spellEnd"/>
+      <w:r>
+        <w:t xml:space="preserve"> integration</w:t>
+      </w:r>
+    </w:p>
+    <w:p>
+      <w:r>
+        <w:rPr>
+          <w:rFonts w:ascii="MS Gothic" w:eastAsia="MS Gothic" w:hAnsi="MS Gothic" w:cs="MS Gothic" w:hint="eastAsia"/>
+        </w:rPr>
+        <w:t>├</w:t>
+      </w:r>
+      <w:r>
+        <w:t>── models.py            # Database models</w:t>
+      </w:r>
+    </w:p>
+    <w:p>
+      <w:r>
+        <w:rPr>
+          <w:rFonts w:ascii="MS Gothic" w:eastAsia="MS Gothic" w:hAnsi="MS Gothic" w:cs="MS Gothic" w:hint="eastAsia"/>
+        </w:rPr>
+        <w:t>├</w:t>
+      </w:r>
+      <w:r>
+        <w:t xml:space="preserve">── config.py            # Configuration (e.g., </w:t>
+      </w:r>
+      <w:proofErr w:type="spellStart"/>
+      <w:r>
+        <w:t>Razorpay</w:t>
+      </w:r>
+      <w:proofErr w:type="spellEnd"/>
+      <w:r>
+        <w:t xml:space="preserve"> keys)</w:t>
+      </w:r>
+    </w:p>
+    <w:p>
+      <w:r>
+        <w:rPr>
+          <w:rFonts w:ascii="MS Gothic" w:eastAsia="MS Gothic" w:hAnsi="MS Gothic" w:cs="MS Gothic" w:hint="eastAsia"/>
+        </w:rPr>
+        <w:t>├</w:t>
+      </w:r>
+      <w:r>
+        <w:t>── requirements.txt     # Dependencies</w:t>
+      </w:r>
+    </w:p>
+    <w:p>
+      <w:r>
+        <w:t>└── uploads/             # Product images</w:t>
+      </w:r>
+    </w:p>
+    <w:p/>
+    <w:p/>
+    <w:p/>
+    <w:p>
+      <w:r>
+        <w:rPr>
+          <w:noProof/>
+        </w:rPr>
+        <w:lastRenderedPageBreak/>
+        <w:drawing>
+          <wp:inline distT="0" distB="0" distL="0" distR="0" wp14:anchorId="784D9228" wp14:editId="1A504449">
+            <wp:extent cx="5943600" cy="3827145"/>
+            <wp:effectExtent l="0" t="0" r="0" b="0"/>
+            <wp:docPr id="761408467" name="Picture 1" descr="A screenshot of a computer program&#10;&#10;AI-generated content may be incorrect."/>
+            <wp:cNvGraphicFramePr>
+              <a:graphicFrameLocks xmlns:a="http://schemas.openxmlformats.org/drawingml/2006/main" noChangeAspect="1"/>
+            </wp:cNvGraphicFramePr>
+            <a:graphic xmlns:a="http://schemas.openxmlformats.org/drawingml/2006/main">
+              <a:graphicData uri="http://schemas.openxmlformats.org/drawingml/2006/picture">
+                <pic:pic xmlns:pic="http://schemas.openxmlformats.org/drawingml/2006/picture">
+                  <pic:nvPicPr>
+                    <pic:cNvPr id="761408467" name="Picture 1" descr="A screenshot of a computer program&#10;&#10;AI-generated content may be incorrect."/>
+                    <pic:cNvPicPr/>
+                  </pic:nvPicPr>
+                  <pic:blipFill>
+                    <a:blip r:embed="rId4" cstate="print">
+                      <a:extLst>
+                        <a:ext uri="{28A0092B-C50C-407E-A947-70E740481C1C}">
+                          <a14:useLocalDpi xmlns:a14="http://schemas.microsoft.com/office/drawing/2010/main" val="0"/>
+                        </a:ext>
+                      </a:extLst>
+                    </a:blip>
+                    <a:stretch>
+                      <a:fillRect/>
+                    </a:stretch>
+                  </pic:blipFill>
+                  <pic:spPr>
+                    <a:xfrm>
+                      <a:off x="0" y="0"/>
+                      <a:ext cx="5943600" cy="3827145"/>
+                    </a:xfrm>
+                    <a:prstGeom prst="rect">
+                      <a:avLst/>
+                    </a:prstGeom>
+                  </pic:spPr>
+                </pic:pic>
+              </a:graphicData>
+            </a:graphic>
+          </wp:inline>
+        </w:drawing>
+      </w:r>
+    </w:p>
+    <w:p/>
     <w:p/>
     <w:sectPr>
       <w:pgSz w:w="12240" w:h="15840"/>

</xml_diff>